<commit_message>
Updated cover page, uploaded UML
</commit_message>
<xml_diff>
--- a/res/ECM1410 Cover Page.docx
+++ b/res/ECM1410 Cover Page.docx
@@ -321,6 +321,20 @@
               <w:t>05/04/2021</w:t>
             </w:r>
           </w:p>
+          <w:p/>
+          <w:p/>
+          <w:p/>
+          <w:p/>
+          <w:p/>
+          <w:p/>
+          <w:p>
+            <w:pPr>
+              <w:jc w:val="center"/>
+            </w:pPr>
+            <w:r>
+              <w:t>06/04/2021</w:t>
+            </w:r>
+          </w:p>
         </w:tc>
         <w:tc>
           <w:tcPr>
@@ -423,6 +437,9 @@
             <w:pPr>
               <w:jc w:val="center"/>
             </w:pPr>
+            <w:r>
+              <w:t>15:00</w:t>
+            </w:r>
           </w:p>
           <w:p>
             <w:pPr>
@@ -557,6 +574,23 @@
               <w:t>1</w:t>
             </w:r>
           </w:p>
+          <w:p/>
+          <w:p/>
+          <w:p/>
+          <w:p/>
+          <w:p/>
+          <w:p/>
+          <w:p>
+            <w:pPr>
+              <w:jc w:val="center"/>
+            </w:pPr>
+            <w:r>
+              <w:t>3</w:t>
+            </w:r>
+            <w:r>
+              <w:t>h</w:t>
+            </w:r>
+          </w:p>
         </w:tc>
         <w:tc>
           <w:tcPr>
@@ -683,6 +717,22 @@
             </w:pPr>
             <w:r>
               <w:t>Discuss data structures and basic functions</w:t>
+            </w:r>
+          </w:p>
+          <w:p>
+            <w:pPr>
+              <w:jc w:val="center"/>
+            </w:pPr>
+          </w:p>
+          <w:p>
+            <w:pPr>
+              <w:jc w:val="center"/>
+            </w:pPr>
+            <w:r>
+              <w:t>Created basic UML, planned program flow, planned data structures to use</w:t>
+            </w:r>
+            <w:r>
+              <w:t>, planned object methods</w:t>
             </w:r>
           </w:p>
         </w:tc>

</xml_diff>